<commit_message>
Added team name in necessary places
</commit_message>
<xml_diff>
--- a/Team Agreement.docx
+++ b/Team Agreement.docx
@@ -2701,17 +2701,15 @@
           <w:sz w:val="20"/>
           <w:szCs w:val="20"/>
         </w:rPr>
-        <w:t>the operating norms (principles and communication processes) for &lt;</w:t>
-      </w:r>
-      <w:r>
-        <w:rPr>
-          <w:rFonts w:ascii="Verdana" w:hAnsi="Verdana" w:cs="Tahoma"/>
-          <w:b/>
-          <w:i/>
-          <w:sz w:val="20"/>
-          <w:szCs w:val="20"/>
-        </w:rPr>
-        <w:t>insert team name&gt;</w:t>
+        <w:t xml:space="preserve">the operating norms (principles and communication processes) </w:t>
+      </w:r>
+      <w:r>
+        <w:rPr>
+          <w:rFonts w:ascii="Verdana" w:hAnsi="Verdana" w:cs="Tahoma"/>
+          <w:sz w:val="20"/>
+          <w:szCs w:val="20"/>
+        </w:rPr>
+        <w:t>for The City Smart Guys</w:t>
       </w:r>
       <w:r>
         <w:rPr>
@@ -2813,35 +2811,16 @@
           <w:sz w:val="20"/>
           <w:szCs w:val="20"/>
         </w:rPr>
-        <w:t xml:space="preserve"> is to describe the principles underpinning effective teamwork and how they will be applied by this team during the </w:t>
-      </w:r>
-      <w:r>
-        <w:rPr>
-          <w:rFonts w:ascii="Verdana" w:hAnsi="Verdana" w:cs="Tahoma"/>
-          <w:i/>
-          <w:sz w:val="20"/>
-          <w:szCs w:val="20"/>
-        </w:rPr>
-        <w:t>&lt;</w:t>
-      </w:r>
-      <w:r>
-        <w:rPr>
-          <w:rFonts w:ascii="Verdana" w:hAnsi="Verdana" w:cs="Tahoma"/>
-          <w:b/>
-          <w:i/>
-          <w:sz w:val="20"/>
-          <w:szCs w:val="20"/>
-        </w:rPr>
-        <w:t>insert name of project</w:t>
-      </w:r>
-      <w:r>
-        <w:rPr>
-          <w:rFonts w:ascii="Verdana" w:hAnsi="Verdana" w:cs="Tahoma"/>
-          <w:b/>
-          <w:sz w:val="20"/>
-          <w:szCs w:val="20"/>
-        </w:rPr>
-        <w:t>&gt;</w:t>
+        <w:t xml:space="preserve"> is to describe the principles underpinning effective teamwork and how they will be applied by this team during </w:t>
+      </w:r>
+      <w:r>
+        <w:rPr>
+          <w:rFonts w:ascii="Verdana" w:hAnsi="Verdana" w:cs="Tahoma"/>
+          <w:i/>
+          <w:sz w:val="20"/>
+          <w:szCs w:val="20"/>
+        </w:rPr>
+        <w:t>The City Smart Guys</w:t>
       </w:r>
       <w:r>
         <w:rPr>
@@ -4213,7 +4192,7 @@
         <w:tblLook w:val="01E0" w:firstRow="1" w:lastRow="1" w:firstColumn="1" w:lastColumn="1" w:noHBand="0" w:noVBand="0"/>
       </w:tblPr>
       <w:tblGrid>
-        <w:gridCol w:w="9853"/>
+        <w:gridCol w:w="9627"/>
       </w:tblGrid>
       <w:tr>
         <w:trPr>
@@ -5146,8 +5125,6 @@
         <w:lastRenderedPageBreak/>
         <w:t>necessary</w:t>
       </w:r>
-      <w:bookmarkStart w:id="5" w:name="_GoBack"/>
-      <w:bookmarkEnd w:id="5"/>
     </w:p>
     <w:p>
       <w:pPr>
@@ -5484,11 +5461,11 @@
       <w:pPr>
         <w:pStyle w:val="Heading2"/>
       </w:pPr>
-      <w:bookmarkStart w:id="6" w:name="_Toc299977986"/>
+      <w:bookmarkStart w:id="5" w:name="_Toc299977986"/>
       <w:r>
         <w:t>Dispute Resolution &amp; Conflict Management</w:t>
       </w:r>
-      <w:bookmarkEnd w:id="6"/>
+      <w:bookmarkEnd w:id="5"/>
     </w:p>
     <w:p>
       <w:pPr>
@@ -5832,7 +5809,7 @@
           <w:szCs w:val="20"/>
         </w:rPr>
       </w:pPr>
-      <w:bookmarkStart w:id="7" w:name="_Toc299977987"/>
+      <w:bookmarkStart w:id="6" w:name="_Toc299977987"/>
       <w:r>
         <w:rPr>
           <w:rFonts w:cs="Tahoma"/>
@@ -5861,7 +5838,7 @@
         </w:rPr>
         <w:t>Conclusion</w:t>
       </w:r>
-      <w:bookmarkEnd w:id="7"/>
+      <w:bookmarkEnd w:id="6"/>
     </w:p>
     <w:p>
       <w:pPr>
@@ -5890,17 +5867,25 @@
           <w:sz w:val="20"/>
           <w:szCs w:val="20"/>
         </w:rPr>
-        <w:t>This document has articulated the high level and operational processes agreed to by &lt;</w:t>
-      </w:r>
-      <w:r>
-        <w:rPr>
-          <w:rFonts w:ascii="Verdana" w:hAnsi="Verdana" w:cs="Tahoma"/>
-          <w:b/>
-          <w:i/>
-          <w:sz w:val="20"/>
-          <w:szCs w:val="20"/>
-        </w:rPr>
-        <w:t xml:space="preserve">insert team name&gt;.  </w:t>
+        <w:t xml:space="preserve">This document has articulated the high level and operational processes agreed to by </w:t>
+      </w:r>
+      <w:r>
+        <w:rPr>
+          <w:rFonts w:ascii="Verdana" w:hAnsi="Verdana" w:cs="Tahoma"/>
+          <w:sz w:val="20"/>
+          <w:szCs w:val="20"/>
+        </w:rPr>
+        <w:t>The City Smart Guys</w:t>
+      </w:r>
+      <w:r>
+        <w:rPr>
+          <w:rFonts w:ascii="Verdana" w:hAnsi="Verdana" w:cs="Tahoma"/>
+          <w:b/>
+          <w:i/>
+          <w:sz w:val="20"/>
+          <w:szCs w:val="20"/>
+        </w:rPr>
+        <w:t xml:space="preserve">.  </w:t>
       </w:r>
       <w:r>
         <w:rPr>
@@ -5940,25 +5925,49 @@
           <w:sz w:val="20"/>
           <w:szCs w:val="20"/>
         </w:rPr>
-        <w:t xml:space="preserve"> will apply for the duration of the &lt;</w:t>
-      </w:r>
-      <w:r>
-        <w:rPr>
-          <w:rFonts w:ascii="Verdana" w:hAnsi="Verdana" w:cs="Tahoma"/>
-          <w:b/>
-          <w:i/>
-          <w:sz w:val="20"/>
-          <w:szCs w:val="20"/>
-        </w:rPr>
-        <w:t xml:space="preserve">insert project name&gt;.  </w:t>
-      </w:r>
-      <w:r>
-        <w:rPr>
-          <w:rFonts w:ascii="Verdana" w:hAnsi="Verdana" w:cs="Tahoma"/>
-          <w:sz w:val="20"/>
-          <w:szCs w:val="20"/>
-        </w:rPr>
-        <w:t xml:space="preserve">To meet the objectives of the project and demonstrate their abilities as IT </w:t>
+        <w:t xml:space="preserve"> will apply for the duration of </w:t>
+      </w:r>
+      <w:r>
+        <w:rPr>
+          <w:rFonts w:ascii="Verdana" w:hAnsi="Verdana" w:cs="Tahoma"/>
+          <w:sz w:val="20"/>
+          <w:szCs w:val="20"/>
+        </w:rPr>
+        <w:t>The City Smart Guys</w:t>
+      </w:r>
+      <w:r>
+        <w:rPr>
+          <w:rFonts w:ascii="Verdana" w:hAnsi="Verdana" w:cs="Tahoma"/>
+          <w:b/>
+          <w:i/>
+          <w:sz w:val="20"/>
+          <w:szCs w:val="20"/>
+        </w:rPr>
+        <w:t xml:space="preserve">.  </w:t>
+      </w:r>
+      <w:r>
+        <w:rPr>
+          <w:rFonts w:ascii="Verdana" w:hAnsi="Verdana" w:cs="Tahoma"/>
+          <w:sz w:val="20"/>
+          <w:szCs w:val="20"/>
+        </w:rPr>
+        <w:t xml:space="preserve">To meet the objectives of the project and demonstrate their abilities as IT professionals, </w:t>
+      </w:r>
+      <w:r>
+        <w:rPr>
+          <w:rFonts w:ascii="Verdana" w:hAnsi="Verdana" w:cs="Tahoma"/>
+          <w:sz w:val="20"/>
+          <w:szCs w:val="20"/>
+        </w:rPr>
+        <w:t xml:space="preserve">team </w:t>
+      </w:r>
+      <w:r>
+        <w:rPr>
+          <w:rFonts w:ascii="Verdana" w:hAnsi="Verdana" w:cs="Tahoma"/>
+          <w:sz w:val="20"/>
+          <w:szCs w:val="20"/>
+        </w:rPr>
+        <w:t xml:space="preserve">The City </w:t>
       </w:r>
       <w:r>
         <w:rPr>
@@ -5967,34 +5976,10 @@
           <w:szCs w:val="20"/>
         </w:rPr>
         <w:lastRenderedPageBreak/>
-        <w:t xml:space="preserve">professionals, </w:t>
-      </w:r>
-      <w:r>
-        <w:rPr>
-          <w:rFonts w:ascii="Verdana" w:hAnsi="Verdana" w:cs="Tahoma"/>
-          <w:sz w:val="20"/>
-          <w:szCs w:val="20"/>
-        </w:rPr>
-        <w:t xml:space="preserve">team </w:t>
-      </w:r>
-      <w:r>
-        <w:rPr>
-          <w:rFonts w:ascii="Verdana" w:hAnsi="Verdana" w:cs="Tahoma"/>
-          <w:sz w:val="20"/>
-          <w:szCs w:val="20"/>
-        </w:rPr>
-        <w:t>&lt;</w:t>
-      </w:r>
-      <w:r>
-        <w:rPr>
-          <w:rFonts w:ascii="Verdana" w:hAnsi="Verdana" w:cs="Tahoma"/>
-          <w:b/>
-          <w:i/>
-          <w:sz w:val="20"/>
-          <w:szCs w:val="20"/>
-        </w:rPr>
-        <w:t xml:space="preserve">insert team name&gt; </w:t>
-      </w:r>
+        <w:t xml:space="preserve">Smart Guys </w:t>
+      </w:r>
+      <w:bookmarkStart w:id="7" w:name="_GoBack"/>
+      <w:bookmarkEnd w:id="7"/>
       <w:r>
         <w:rPr>
           <w:rFonts w:ascii="Verdana" w:hAnsi="Verdana" w:cs="Tahoma"/>
@@ -6811,16 +6796,7 @@
           <w:sz w:val="20"/>
           <w:szCs w:val="20"/>
         </w:rPr>
-        <w:t xml:space="preserve">Will the team accept freeloaders (people who do no work on the project), how will you </w:t>
-      </w:r>
-      <w:r>
-        <w:rPr>
-          <w:rFonts w:ascii="Verdana" w:hAnsi="Verdana" w:cs="Tahoma"/>
-          <w:sz w:val="20"/>
-          <w:szCs w:val="20"/>
-        </w:rPr>
-        <w:lastRenderedPageBreak/>
-        <w:t>identify them, and what are you going to do about them?</w:t>
+        <w:t>Will the team accept freeloaders (people who do no work on the project), how will you identify them, and what are you going to do about them?</w:t>
       </w:r>
     </w:p>
     <w:p>
@@ -6843,6 +6819,7 @@
           <w:sz w:val="20"/>
           <w:szCs w:val="20"/>
         </w:rPr>
+        <w:lastRenderedPageBreak/>
         <w:t>E</w:t>
       </w:r>
       <w:r>
@@ -7444,6 +7421,7 @@
       </w:pPr>
       <w:bookmarkStart w:id="12" w:name="_Toc299977992"/>
       <w:r>
+        <w:lastRenderedPageBreak/>
         <w:t>Defining Major and Minor Non-Compliance</w:t>
       </w:r>
       <w:bookmarkEnd w:id="12"/>
@@ -7733,7 +7711,7 @@
         <w:sz w:val="16"/>
         <w:szCs w:val="16"/>
       </w:rPr>
-      <w:t>5</w:t>
+      <w:t>9</w:t>
     </w:r>
     <w:r>
       <w:rPr>
@@ -12914,7 +12892,6 @@
     <w:lsdException w:name="Table Web 1" w:semiHidden="1" w:unhideWhenUsed="1"/>
     <w:lsdException w:name="Table Web 2" w:semiHidden="1" w:unhideWhenUsed="1"/>
     <w:lsdException w:name="Table Web 3" w:semiHidden="1" w:unhideWhenUsed="1"/>
-    <w:lsdException w:name="Table Grid" w:semiHidden="1" w:unhideWhenUsed="1"/>
     <w:lsdException w:name="Table Theme" w:semiHidden="1" w:unhideWhenUsed="1"/>
     <w:lsdException w:name="Placeholder Text" w:semiHidden="1" w:uiPriority="99"/>
     <w:lsdException w:name="No Spacing" w:uiPriority="1" w:qFormat="1"/>

</xml_diff>

<commit_message>
Added additional team principle
</commit_message>
<xml_diff>
--- a/Team Agreement.docx
+++ b/Team Agreement.docx
@@ -3520,6 +3520,192 @@
         <w:jc w:val="both"/>
         <w:rPr>
           <w:rFonts w:ascii="Verdana" w:hAnsi="Verdana" w:cs="Tahoma"/>
+          <w:sz w:val="20"/>
+          <w:szCs w:val="20"/>
+        </w:rPr>
+      </w:pPr>
+    </w:p>
+    <w:p>
+      <w:pPr>
+        <w:numPr>
+          <w:ilvl w:val="0"/>
+          <w:numId w:val="4"/>
+        </w:numPr>
+        <w:spacing w:line="360" w:lineRule="auto"/>
+        <w:jc w:val="both"/>
+        <w:rPr>
+          <w:rFonts w:ascii="Verdana" w:hAnsi="Verdana" w:cs="Tahoma"/>
+          <w:sz w:val="20"/>
+          <w:szCs w:val="20"/>
+        </w:rPr>
+      </w:pPr>
+      <w:r>
+        <w:rPr>
+          <w:rFonts w:ascii="Verdana" w:hAnsi="Verdana" w:cs="Tahoma"/>
+          <w:sz w:val="20"/>
+          <w:szCs w:val="20"/>
+        </w:rPr>
+        <w:t xml:space="preserve">Principle (What): </w:t>
+      </w:r>
+      <w:r>
+        <w:rPr>
+          <w:rFonts w:ascii="Verdana" w:hAnsi="Verdana" w:cs="Tahoma"/>
+          <w:sz w:val="20"/>
+          <w:szCs w:val="20"/>
+        </w:rPr>
+        <w:t>Strong communication channels and standards</w:t>
+      </w:r>
+    </w:p>
+    <w:p>
+      <w:pPr>
+        <w:numPr>
+          <w:ilvl w:val="0"/>
+          <w:numId w:val="4"/>
+        </w:numPr>
+        <w:spacing w:line="360" w:lineRule="auto"/>
+        <w:jc w:val="both"/>
+        <w:rPr>
+          <w:rFonts w:ascii="Verdana" w:hAnsi="Verdana" w:cs="Tahoma"/>
+          <w:sz w:val="20"/>
+          <w:szCs w:val="20"/>
+        </w:rPr>
+      </w:pPr>
+      <w:r>
+        <w:rPr>
+          <w:rFonts w:ascii="Verdana" w:hAnsi="Verdana" w:cs="Tahoma"/>
+          <w:sz w:val="20"/>
+          <w:szCs w:val="20"/>
+        </w:rPr>
+        <w:t xml:space="preserve">Rationale (Why): </w:t>
+      </w:r>
+      <w:r>
+        <w:rPr>
+          <w:rFonts w:ascii="Verdana" w:hAnsi="Verdana" w:cs="Tahoma"/>
+          <w:sz w:val="20"/>
+          <w:szCs w:val="20"/>
+        </w:rPr>
+        <w:t xml:space="preserve">Communication is a vital aspect of group work and will ensure that everyone has a strong understanding of each other’s progression and intentions throughout the project. Utilising the appropriate channels will further ensure that we all have a standardised and clear way of reaching each other.  </w:t>
+      </w:r>
+    </w:p>
+    <w:p>
+      <w:pPr>
+        <w:numPr>
+          <w:ilvl w:val="0"/>
+          <w:numId w:val="4"/>
+        </w:numPr>
+        <w:spacing w:line="360" w:lineRule="auto"/>
+        <w:jc w:val="both"/>
+        <w:rPr>
+          <w:rFonts w:ascii="Verdana" w:hAnsi="Verdana" w:cs="Tahoma"/>
+          <w:sz w:val="20"/>
+          <w:szCs w:val="20"/>
+        </w:rPr>
+      </w:pPr>
+      <w:r>
+        <w:rPr>
+          <w:rFonts w:ascii="Verdana" w:hAnsi="Verdana" w:cs="Tahoma"/>
+          <w:sz w:val="20"/>
+          <w:szCs w:val="20"/>
+        </w:rPr>
+        <w:t xml:space="preserve">Operational Processes (How) </w:t>
+      </w:r>
+    </w:p>
+    <w:p>
+      <w:pPr>
+        <w:numPr>
+          <w:ilvl w:val="1"/>
+          <w:numId w:val="4"/>
+        </w:numPr>
+        <w:spacing w:line="360" w:lineRule="auto"/>
+        <w:jc w:val="both"/>
+        <w:rPr>
+          <w:rFonts w:ascii="Verdana" w:hAnsi="Verdana" w:cs="Tahoma"/>
+          <w:sz w:val="20"/>
+          <w:szCs w:val="20"/>
+        </w:rPr>
+      </w:pPr>
+      <w:r>
+        <w:rPr>
+          <w:rFonts w:ascii="Verdana" w:hAnsi="Verdana" w:cs="Tahoma"/>
+          <w:sz w:val="20"/>
+          <w:szCs w:val="20"/>
+        </w:rPr>
+        <w:t>Establish communication channels,</w:t>
+      </w:r>
+    </w:p>
+    <w:p>
+      <w:pPr>
+        <w:numPr>
+          <w:ilvl w:val="1"/>
+          <w:numId w:val="4"/>
+        </w:numPr>
+        <w:spacing w:line="360" w:lineRule="auto"/>
+        <w:jc w:val="both"/>
+        <w:rPr>
+          <w:rFonts w:ascii="Verdana" w:hAnsi="Verdana" w:cs="Tahoma"/>
+          <w:sz w:val="20"/>
+          <w:szCs w:val="20"/>
+        </w:rPr>
+      </w:pPr>
+      <w:r>
+        <w:rPr>
+          <w:rFonts w:ascii="Verdana" w:hAnsi="Verdana" w:cs="Tahoma"/>
+          <w:sz w:val="20"/>
+          <w:szCs w:val="20"/>
+        </w:rPr>
+        <w:t>Reach out to other members when necessary</w:t>
+      </w:r>
+      <w:r>
+        <w:rPr>
+          <w:rFonts w:ascii="Verdana" w:hAnsi="Verdana" w:cs="Tahoma"/>
+          <w:sz w:val="20"/>
+          <w:szCs w:val="20"/>
+        </w:rPr>
+        <w:t xml:space="preserve">, </w:t>
+      </w:r>
+    </w:p>
+    <w:p>
+      <w:pPr>
+        <w:numPr>
+          <w:ilvl w:val="1"/>
+          <w:numId w:val="4"/>
+        </w:numPr>
+        <w:spacing w:line="360" w:lineRule="auto"/>
+        <w:jc w:val="both"/>
+        <w:rPr>
+          <w:rFonts w:ascii="Verdana" w:hAnsi="Verdana" w:cs="Tahoma"/>
+          <w:sz w:val="20"/>
+          <w:szCs w:val="20"/>
+        </w:rPr>
+      </w:pPr>
+      <w:r>
+        <w:rPr>
+          <w:rFonts w:ascii="Verdana" w:hAnsi="Verdana" w:cs="Tahoma"/>
+          <w:sz w:val="20"/>
+          <w:szCs w:val="20"/>
+        </w:rPr>
+        <w:t>Be available for communication when possible</w:t>
+      </w:r>
+      <w:bookmarkStart w:id="4" w:name="_GoBack"/>
+      <w:bookmarkEnd w:id="4"/>
+    </w:p>
+    <w:p>
+      <w:pPr>
+        <w:spacing w:line="360" w:lineRule="auto"/>
+        <w:jc w:val="both"/>
+        <w:rPr>
+          <w:rFonts w:ascii="Verdana" w:hAnsi="Verdana" w:cs="Tahoma"/>
+          <w:sz w:val="20"/>
+          <w:szCs w:val="20"/>
+        </w:rPr>
+      </w:pPr>
+    </w:p>
+    <w:p>
+      <w:pPr>
+        <w:spacing w:line="360" w:lineRule="auto"/>
+        <w:jc w:val="both"/>
+        <w:rPr>
+          <w:rFonts w:ascii="Verdana" w:hAnsi="Verdana" w:cs="Tahoma"/>
           <w:b/>
           <w:i/>
           <w:sz w:val="20"/>
@@ -3906,6 +4092,7 @@
           <w:sz w:val="20"/>
           <w:szCs w:val="20"/>
         </w:rPr>
+        <w:lastRenderedPageBreak/>
         <w:t xml:space="preserve">and </w:t>
       </w:r>
       <w:r>
@@ -4218,7 +4405,6 @@
                 <w:sz w:val="20"/>
                 <w:szCs w:val="20"/>
               </w:rPr>
-              <w:lastRenderedPageBreak/>
               <w:t xml:space="preserve"> </w:t>
             </w:r>
           </w:p>
@@ -4839,7 +5025,7 @@
           <w:highlight w:val="yellow"/>
         </w:rPr>
       </w:pPr>
-      <w:bookmarkStart w:id="4" w:name="_Toc299977985"/>
+      <w:bookmarkStart w:id="5" w:name="_Toc299977985"/>
       <w:r>
         <w:rPr>
           <w:highlight w:val="yellow"/>
@@ -4866,7 +5052,7 @@
         </w:rPr>
         <w:t>ompliance</w:t>
       </w:r>
-      <w:bookmarkEnd w:id="4"/>
+      <w:bookmarkEnd w:id="5"/>
     </w:p>
     <w:p>
       <w:pPr>
@@ -4920,7 +5106,18 @@
           <w:sz w:val="20"/>
           <w:szCs w:val="20"/>
         </w:rPr>
-        <w:t xml:space="preserve"> of minor non-compliance (not meeting or breaching </w:t>
+        <w:t xml:space="preserve"> of minor non-compliance (not meeting or </w:t>
+      </w:r>
+      <w:r>
+        <w:rPr>
+          <w:rFonts w:ascii="Verdana" w:hAnsi="Verdana" w:cs="Tahoma"/>
+          <w:b/>
+          <w:i/>
+          <w:sz w:val="20"/>
+          <w:szCs w:val="20"/>
+        </w:rPr>
+        <w:lastRenderedPageBreak/>
+        <w:t xml:space="preserve">breaching </w:t>
       </w:r>
       <w:r>
         <w:rPr>
@@ -5112,18 +5309,7 @@
           <w:sz w:val="20"/>
           <w:szCs w:val="20"/>
         </w:rPr>
-        <w:t xml:space="preserve">Failure to assist the team with understanding your contributions when </w:t>
-      </w:r>
-      <w:r>
-        <w:rPr>
-          <w:rFonts w:ascii="Verdana" w:hAnsi="Verdana" w:cs="Tahoma"/>
-          <w:b/>
-          <w:i/>
-          <w:sz w:val="20"/>
-          <w:szCs w:val="20"/>
-        </w:rPr>
-        <w:lastRenderedPageBreak/>
-        <w:t>necessary</w:t>
+        <w:t>Failure to assist the team with understanding your contributions when necessary</w:t>
       </w:r>
     </w:p>
     <w:p>
@@ -5461,11 +5647,11 @@
       <w:pPr>
         <w:pStyle w:val="Heading2"/>
       </w:pPr>
-      <w:bookmarkStart w:id="5" w:name="_Toc299977986"/>
+      <w:bookmarkStart w:id="6" w:name="_Toc299977986"/>
       <w:r>
         <w:t>Dispute Resolution &amp; Conflict Management</w:t>
       </w:r>
-      <w:bookmarkEnd w:id="5"/>
+      <w:bookmarkEnd w:id="6"/>
     </w:p>
     <w:p>
       <w:pPr>
@@ -5809,7 +5995,7 @@
           <w:szCs w:val="20"/>
         </w:rPr>
       </w:pPr>
-      <w:bookmarkStart w:id="6" w:name="_Toc299977987"/>
+      <w:bookmarkStart w:id="7" w:name="_Toc299977987"/>
       <w:r>
         <w:rPr>
           <w:rFonts w:cs="Tahoma"/>
@@ -5838,7 +6024,7 @@
         </w:rPr>
         <w:t>Conclusion</w:t>
       </w:r>
-      <w:bookmarkEnd w:id="6"/>
+      <w:bookmarkEnd w:id="7"/>
     </w:p>
     <w:p>
       <w:pPr>
@@ -5967,19 +6153,8 @@
           <w:sz w:val="20"/>
           <w:szCs w:val="20"/>
         </w:rPr>
-        <w:t xml:space="preserve">The City </w:t>
-      </w:r>
-      <w:r>
-        <w:rPr>
-          <w:rFonts w:ascii="Verdana" w:hAnsi="Verdana" w:cs="Tahoma"/>
-          <w:sz w:val="20"/>
-          <w:szCs w:val="20"/>
-        </w:rPr>
-        <w:lastRenderedPageBreak/>
-        <w:t xml:space="preserve">Smart Guys </w:t>
-      </w:r>
-      <w:bookmarkStart w:id="7" w:name="_GoBack"/>
-      <w:bookmarkEnd w:id="7"/>
+        <w:t xml:space="preserve">The City Smart Guys </w:t>
+      </w:r>
       <w:r>
         <w:rPr>
           <w:rFonts w:ascii="Verdana" w:hAnsi="Verdana" w:cs="Tahoma"/>

</xml_diff>